<commit_message>
Se arreglo el diagrama de secuencia, se le agrego el actor cliente
</commit_message>
<xml_diff>
--- a/Fase de diseno/Fase de diseno.docx
+++ b/Fase de diseno/Fase de diseno.docx
@@ -28,15 +28,7 @@
           <w:b/>
           <w:bCs/>
         </w:rPr>
-        <w:t xml:space="preserve">Fase de diseño de </w:t>
-      </w:r>
-      <w:r>
-        <w:rPr>
-          <w:rFonts w:ascii="Arial" w:hAnsi="Arial"/>
-          <w:b/>
-          <w:bCs/>
-        </w:rPr>
-        <w:t>un supermercado</w:t>
+        <w:t>Fase de diseño de un supermercado</w:t>
       </w:r>
     </w:p>
     <w:p>
@@ -135,7 +127,7 @@
           <w:b/>
           <w:bCs/>
         </w:rPr>
-        <w:t>Diagrama de secuencia</w:t>
+        <w:t>Diagrama de caso de uso</w:t>
       </w:r>
     </w:p>
     <w:p>
@@ -544,7 +536,7 @@
           <w:bCs/>
         </w:rPr>
         <w:drawing>
-          <wp:anchor behindDoc="0" distT="0" distB="0" distL="0" distR="0" simplePos="0" locked="0" layoutInCell="1" allowOverlap="1" relativeHeight="3">
+          <wp:anchor behindDoc="0" distT="0" distB="0" distL="0" distR="0" simplePos="0" locked="0" layoutInCell="1" allowOverlap="1" relativeHeight="9">
             <wp:simplePos x="0" y="0"/>
             <wp:positionH relativeFrom="column">
               <wp:align>center</wp:align>
@@ -552,7 +544,7 @@
             <wp:positionV relativeFrom="paragraph">
               <wp:posOffset>635</wp:posOffset>
             </wp:positionV>
-            <wp:extent cx="6332220" cy="3829685"/>
+            <wp:extent cx="6332220" cy="2971800"/>
             <wp:effectExtent l="0" t="0" r="0" b="0"/>
             <wp:wrapSquare wrapText="largest"/>
             <wp:docPr id="2" name="Image2" descr=""/>
@@ -577,7 +569,7 @@
                   <pic:spPr bwMode="auto">
                     <a:xfrm>
                       <a:off x="0" y="0"/>
-                      <a:ext cx="6332220" cy="3829685"/>
+                      <a:ext cx="6332220" cy="2971800"/>
                     </a:xfrm>
                     <a:prstGeom prst="rect">
                       <a:avLst/>
@@ -1122,7 +1114,7 @@
           <w:bCs/>
         </w:rPr>
         <w:drawing>
-          <wp:anchor behindDoc="0" distT="0" distB="0" distL="0" distR="0" simplePos="0" locked="0" layoutInCell="1" allowOverlap="1" relativeHeight="4">
+          <wp:anchor behindDoc="0" distT="0" distB="0" distL="0" distR="0" simplePos="0" locked="0" layoutInCell="1" allowOverlap="1" relativeHeight="3">
             <wp:simplePos x="0" y="0"/>
             <wp:positionH relativeFrom="column">
               <wp:align>center</wp:align>
@@ -1185,15 +1177,7 @@
           <w:b/>
           <w:bCs/>
         </w:rPr>
-        <w:t xml:space="preserve">Modelo </w:t>
-      </w:r>
-      <w:r>
-        <w:rPr>
-          <w:rFonts w:ascii="Arial" w:hAnsi="Arial"/>
-          <w:b/>
-          <w:bCs/>
-        </w:rPr>
-        <w:t>Relacional</w:t>
+        <w:t>Modelo Relacional</w:t>
       </w:r>
     </w:p>
     <w:p>
@@ -1252,7 +1236,7 @@
           <w:bCs/>
         </w:rPr>
         <w:drawing>
-          <wp:anchor behindDoc="0" distT="0" distB="0" distL="0" distR="0" simplePos="0" locked="0" layoutInCell="1" allowOverlap="1" relativeHeight="5">
+          <wp:anchor behindDoc="0" distT="0" distB="0" distL="0" distR="0" simplePos="0" locked="0" layoutInCell="1" allowOverlap="1" relativeHeight="4">
             <wp:simplePos x="0" y="0"/>
             <wp:positionH relativeFrom="column">
               <wp:align>center</wp:align>
@@ -7251,12 +7235,7 @@
       <w:pPr>
         <w:pStyle w:val="Normal"/>
         <w:jc w:val="left"/>
-        <w:rPr>
-          <w:rFonts w:ascii="Arial" w:hAnsi="Arial"/>
-          <w:b/>
-          <w:b/>
-          <w:bCs/>
-        </w:rPr>
+        <w:rPr/>
       </w:pPr>
       <w:r>
         <w:rPr>
@@ -7277,16 +7256,14 @@
           <w:t>UNIQUE_CHECKS=@OLD_UNIQUE_CHECKS</w:t>
         </w:r>
       </w:hyperlink>
-      <w:hyperlink r:id="rId7">
-        <w:r>
-          <w:rPr>
-            <w:rFonts w:ascii="Arial" w:hAnsi="Arial"/>
-            <w:b/>
-            <w:bCs/>
-          </w:rPr>
-          <w:t>;</w:t>
-        </w:r>
-      </w:hyperlink>
+      <w:r>
+        <w:rPr>
+          <w:rFonts w:ascii="Arial" w:hAnsi="Arial"/>
+          <w:b/>
+          <w:bCs/>
+        </w:rPr>
+        <w:t>;</w:t>
+      </w:r>
     </w:p>
     <w:p>
       <w:pPr>
@@ -7776,17 +7753,872 @@
         </w:rPr>
       </w:pPr>
       <w:r>
-        <w:rPr>
-          <w:rFonts w:ascii="Arial" w:hAnsi="Arial"/>
-          <w:b/>
-          <w:bCs/>
-        </w:rPr>
+        <w:rPr/>
         <w:object>
-          <v:shape id="ole_rId8" style="width:532.6pt;height:792pt" o:ole="">
-            <v:imagedata r:id="rId9" o:title=""/>
+          <v:shape id="ole_rId7" style="width:532.6pt;height:792pt" o:ole="">
+            <v:imagedata r:id="rId8" o:title=""/>
           </v:shape>
-          <o:OLEObject Type="Embed" ProgID="Excel.Sheet.12" ShapeID="ole_rId8" DrawAspect="Content" ObjectID="_1237163421" r:id="rId8"/>
+          <o:OLEObject Type="Embed" ProgID="Excel.Sheet.12" ShapeID="ole_rId7" DrawAspect="Content" ObjectID="_607873498" r:id="rId7"/>
         </w:object>
+      </w:r>
+    </w:p>
+    <w:p>
+      <w:pPr>
+        <w:pStyle w:val="Normal"/>
+        <w:jc w:val="left"/>
+        <w:rPr/>
+      </w:pPr>
+      <w:r>
+        <w:rPr/>
+      </w:r>
+    </w:p>
+    <w:p>
+      <w:pPr>
+        <w:pStyle w:val="Normal"/>
+        <w:jc w:val="left"/>
+        <w:rPr/>
+      </w:pPr>
+      <w:r>
+        <w:rPr>
+          <w:rFonts w:eastAsia="Liberation Serif" w:cs="Liberation Serif"/>
+          <w:color w:val="373A3C"/>
+          <w:sz w:val="22"/>
+          <w:szCs w:val="22"/>
+          <w:lang w:val="en-US"/>
+        </w:rPr>
+        <w:t>. DISEÑO DE SALIDA DEL SISTEMA, ENTRADA DE DATOS E INTERFACES DEL USUARIO(MENÚ Y LOGIN)</w:t>
+      </w:r>
+    </w:p>
+    <w:p>
+      <w:pPr>
+        <w:pStyle w:val="Normal"/>
+        <w:jc w:val="left"/>
+        <w:rPr>
+          <w:rFonts w:ascii="Liberation Serif" w:hAnsi="Liberation Serif" w:eastAsia="Liberation Serif" w:cs="Liberation Serif"/>
+          <w:color w:val="373A3C"/>
+          <w:sz w:val="22"/>
+          <w:szCs w:val="22"/>
+          <w:lang w:val="en-US"/>
+        </w:rPr>
+      </w:pPr>
+      <w:r>
+        <w:rPr>
+          <w:rFonts w:eastAsia="Liberation Serif" w:cs="Liberation Serif"/>
+          <w:color w:val="373A3C"/>
+          <w:sz w:val="22"/>
+          <w:szCs w:val="22"/>
+          <w:lang w:val="en-US"/>
+        </w:rPr>
+      </w:r>
+    </w:p>
+    <w:p>
+      <w:pPr>
+        <w:pStyle w:val="Normal"/>
+        <w:jc w:val="left"/>
+        <w:rPr>
+          <w:rFonts w:ascii="Liberation Serif" w:hAnsi="Liberation Serif" w:eastAsia="Liberation Serif" w:cs="Liberation Serif"/>
+          <w:color w:val="373A3C"/>
+          <w:sz w:val="22"/>
+          <w:szCs w:val="22"/>
+          <w:lang w:val="en-US"/>
+        </w:rPr>
+      </w:pPr>
+      <w:r>
+        <w:rPr>
+          <w:rFonts w:eastAsia="Liberation Serif" w:cs="Liberation Serif"/>
+          <w:color w:val="373A3C"/>
+          <w:sz w:val="22"/>
+          <w:szCs w:val="22"/>
+          <w:lang w:val="en-US"/>
+        </w:rPr>
+      </w:r>
+    </w:p>
+    <w:p>
+      <w:pPr>
+        <w:pStyle w:val="Normal"/>
+        <w:jc w:val="left"/>
+        <w:rPr/>
+      </w:pPr>
+      <w:r>
+        <w:rPr/>
+        <w:drawing>
+          <wp:inline distT="0" distB="0" distL="114935" distR="114935">
+            <wp:extent cx="2457450" cy="4572000"/>
+            <wp:effectExtent l="0" t="0" r="0" b="0"/>
+            <wp:docPr id="5" name="Image5" descr=""/>
+            <wp:cNvGraphicFramePr>
+              <a:graphicFrameLocks xmlns:a="http://schemas.openxmlformats.org/drawingml/2006/main" noChangeAspect="1"/>
+            </wp:cNvGraphicFramePr>
+            <a:graphic xmlns:a="http://schemas.openxmlformats.org/drawingml/2006/main">
+              <a:graphicData uri="http://schemas.openxmlformats.org/drawingml/2006/picture">
+                <pic:pic xmlns:pic="http://schemas.openxmlformats.org/drawingml/2006/picture">
+                  <pic:nvPicPr>
+                    <pic:cNvPr id="5" name="Image5" descr=""/>
+                    <pic:cNvPicPr>
+                      <a:picLocks noChangeAspect="1" noChangeArrowheads="1"/>
+                    </pic:cNvPicPr>
+                  </pic:nvPicPr>
+                  <pic:blipFill>
+                    <a:blip r:embed="rId9"/>
+                    <a:stretch>
+                      <a:fillRect/>
+                    </a:stretch>
+                  </pic:blipFill>
+                  <pic:spPr bwMode="auto">
+                    <a:xfrm>
+                      <a:off x="0" y="0"/>
+                      <a:ext cx="2457450" cy="4572000"/>
+                    </a:xfrm>
+                    <a:prstGeom prst="rect">
+                      <a:avLst/>
+                    </a:prstGeom>
+                  </pic:spPr>
+                </pic:pic>
+              </a:graphicData>
+            </a:graphic>
+          </wp:inline>
+        </w:drawing>
+      </w:r>
+      <w:r>
+        <w:rPr/>
+        <w:t xml:space="preserve"> </w:t>
+      </w:r>
+      <w:r>
+        <w:rPr/>
+        <w:drawing>
+          <wp:inline distT="0" distB="0" distL="114935" distR="114935">
+            <wp:extent cx="2447925" cy="4572000"/>
+            <wp:effectExtent l="0" t="0" r="0" b="0"/>
+            <wp:docPr id="6" name="Image6" descr=""/>
+            <wp:cNvGraphicFramePr>
+              <a:graphicFrameLocks xmlns:a="http://schemas.openxmlformats.org/drawingml/2006/main" noChangeAspect="1"/>
+            </wp:cNvGraphicFramePr>
+            <a:graphic xmlns:a="http://schemas.openxmlformats.org/drawingml/2006/main">
+              <a:graphicData uri="http://schemas.openxmlformats.org/drawingml/2006/picture">
+                <pic:pic xmlns:pic="http://schemas.openxmlformats.org/drawingml/2006/picture">
+                  <pic:nvPicPr>
+                    <pic:cNvPr id="6" name="Image6" descr=""/>
+                    <pic:cNvPicPr>
+                      <a:picLocks noChangeAspect="1" noChangeArrowheads="1"/>
+                    </pic:cNvPicPr>
+                  </pic:nvPicPr>
+                  <pic:blipFill>
+                    <a:blip r:embed="rId10"/>
+                    <a:stretch>
+                      <a:fillRect/>
+                    </a:stretch>
+                  </pic:blipFill>
+                  <pic:spPr bwMode="auto">
+                    <a:xfrm>
+                      <a:off x="0" y="0"/>
+                      <a:ext cx="2447925" cy="4572000"/>
+                    </a:xfrm>
+                    <a:prstGeom prst="rect">
+                      <a:avLst/>
+                    </a:prstGeom>
+                  </pic:spPr>
+                </pic:pic>
+              </a:graphicData>
+            </a:graphic>
+          </wp:inline>
+        </w:drawing>
+      </w:r>
+    </w:p>
+    <w:p>
+      <w:pPr>
+        <w:pStyle w:val="Normal"/>
+        <w:jc w:val="left"/>
+        <w:rPr/>
+      </w:pPr>
+      <w:r>
+        <w:rPr/>
+      </w:r>
+    </w:p>
+    <w:p>
+      <w:pPr>
+        <w:pStyle w:val="Normal"/>
+        <w:jc w:val="left"/>
+        <w:rPr/>
+      </w:pPr>
+      <w:r>
+        <w:rPr/>
+      </w:r>
+    </w:p>
+    <w:p>
+      <w:pPr>
+        <w:pStyle w:val="Normal"/>
+        <w:jc w:val="left"/>
+        <w:rPr/>
+      </w:pPr>
+      <w:r>
+        <w:rPr/>
+      </w:r>
+    </w:p>
+    <w:p>
+      <w:pPr>
+        <w:pStyle w:val="Normal"/>
+        <w:jc w:val="left"/>
+        <w:rPr/>
+      </w:pPr>
+      <w:r>
+        <w:rPr/>
+      </w:r>
+    </w:p>
+    <w:p>
+      <w:pPr>
+        <w:pStyle w:val="Normal"/>
+        <w:jc w:val="left"/>
+        <w:rPr/>
+      </w:pPr>
+      <w:r>
+        <w:rPr/>
+      </w:r>
+    </w:p>
+    <w:p>
+      <w:pPr>
+        <w:pStyle w:val="Normal"/>
+        <w:jc w:val="left"/>
+        <w:rPr/>
+      </w:pPr>
+      <w:r>
+        <w:rPr/>
+      </w:r>
+    </w:p>
+    <w:p>
+      <w:pPr>
+        <w:pStyle w:val="Normal"/>
+        <w:jc w:val="left"/>
+        <w:rPr/>
+      </w:pPr>
+      <w:r>
+        <w:rPr/>
+      </w:r>
+    </w:p>
+    <w:p>
+      <w:pPr>
+        <w:pStyle w:val="Normal"/>
+        <w:jc w:val="left"/>
+        <w:rPr/>
+      </w:pPr>
+      <w:r>
+        <w:rPr/>
+      </w:r>
+    </w:p>
+    <w:p>
+      <w:pPr>
+        <w:pStyle w:val="Normal"/>
+        <w:jc w:val="left"/>
+        <w:rPr/>
+      </w:pPr>
+      <w:r>
+        <w:rPr/>
+      </w:r>
+    </w:p>
+    <w:p>
+      <w:pPr>
+        <w:pStyle w:val="Normal"/>
+        <w:jc w:val="left"/>
+        <w:rPr/>
+      </w:pPr>
+      <w:r>
+        <w:rPr/>
+      </w:r>
+    </w:p>
+    <w:p>
+      <w:pPr>
+        <w:pStyle w:val="Normal"/>
+        <w:jc w:val="left"/>
+        <w:rPr/>
+      </w:pPr>
+      <w:r>
+        <w:rPr/>
+      </w:r>
+    </w:p>
+    <w:p>
+      <w:pPr>
+        <w:pStyle w:val="Normal"/>
+        <w:jc w:val="left"/>
+        <w:rPr/>
+      </w:pPr>
+      <w:r>
+        <w:rPr/>
+      </w:r>
+    </w:p>
+    <w:p>
+      <w:pPr>
+        <w:pStyle w:val="Normal"/>
+        <w:jc w:val="left"/>
+        <w:rPr/>
+      </w:pPr>
+      <w:r>
+        <w:rPr/>
+      </w:r>
+    </w:p>
+    <w:p>
+      <w:pPr>
+        <w:pStyle w:val="Normal"/>
+        <w:jc w:val="left"/>
+        <w:rPr/>
+      </w:pPr>
+      <w:r>
+        <w:rPr/>
+      </w:r>
+    </w:p>
+    <w:p>
+      <w:pPr>
+        <w:pStyle w:val="Normal"/>
+        <w:jc w:val="left"/>
+        <w:rPr/>
+      </w:pPr>
+      <w:r>
+        <w:rPr/>
+      </w:r>
+    </w:p>
+    <w:p>
+      <w:pPr>
+        <w:pStyle w:val="Normal"/>
+        <w:jc w:val="left"/>
+        <w:rPr/>
+      </w:pPr>
+      <w:r>
+        <w:rPr/>
+      </w:r>
+    </w:p>
+    <w:p>
+      <w:pPr>
+        <w:pStyle w:val="Normal"/>
+        <w:jc w:val="left"/>
+        <w:rPr/>
+      </w:pPr>
+      <w:r>
+        <w:rPr/>
+      </w:r>
+    </w:p>
+    <w:p>
+      <w:pPr>
+        <w:pStyle w:val="Normal"/>
+        <w:jc w:val="left"/>
+        <w:rPr/>
+      </w:pPr>
+      <w:r>
+        <w:rPr/>
+      </w:r>
+    </w:p>
+    <w:p>
+      <w:pPr>
+        <w:pStyle w:val="Normal"/>
+        <w:jc w:val="left"/>
+        <w:rPr/>
+      </w:pPr>
+      <w:r>
+        <w:rPr/>
+      </w:r>
+    </w:p>
+    <w:p>
+      <w:pPr>
+        <w:pStyle w:val="Normal"/>
+        <w:jc w:val="left"/>
+        <w:rPr/>
+      </w:pPr>
+      <w:r>
+        <w:rPr/>
+      </w:r>
+    </w:p>
+    <w:p>
+      <w:pPr>
+        <w:pStyle w:val="Normal"/>
+        <w:jc w:val="left"/>
+        <w:rPr/>
+      </w:pPr>
+      <w:r>
+        <w:rPr/>
+      </w:r>
+    </w:p>
+    <w:p>
+      <w:pPr>
+        <w:pStyle w:val="Normal"/>
+        <w:jc w:val="left"/>
+        <w:rPr/>
+      </w:pPr>
+      <w:r>
+        <w:rPr/>
+      </w:r>
+    </w:p>
+    <w:p>
+      <w:pPr>
+        <w:pStyle w:val="Normal"/>
+        <w:jc w:val="left"/>
+        <w:rPr/>
+      </w:pPr>
+      <w:r>
+        <w:rPr/>
+        <w:drawing>
+          <wp:inline distT="0" distB="0" distL="114935" distR="114935">
+            <wp:extent cx="2457450" cy="4572000"/>
+            <wp:effectExtent l="0" t="0" r="0" b="0"/>
+            <wp:docPr id="7" name="Image7" descr=""/>
+            <wp:cNvGraphicFramePr>
+              <a:graphicFrameLocks xmlns:a="http://schemas.openxmlformats.org/drawingml/2006/main" noChangeAspect="1"/>
+            </wp:cNvGraphicFramePr>
+            <a:graphic xmlns:a="http://schemas.openxmlformats.org/drawingml/2006/main">
+              <a:graphicData uri="http://schemas.openxmlformats.org/drawingml/2006/picture">
+                <pic:pic xmlns:pic="http://schemas.openxmlformats.org/drawingml/2006/picture">
+                  <pic:nvPicPr>
+                    <pic:cNvPr id="7" name="Image7" descr=""/>
+                    <pic:cNvPicPr>
+                      <a:picLocks noChangeAspect="1" noChangeArrowheads="1"/>
+                    </pic:cNvPicPr>
+                  </pic:nvPicPr>
+                  <pic:blipFill>
+                    <a:blip r:embed="rId11"/>
+                    <a:stretch>
+                      <a:fillRect/>
+                    </a:stretch>
+                  </pic:blipFill>
+                  <pic:spPr bwMode="auto">
+                    <a:xfrm>
+                      <a:off x="0" y="0"/>
+                      <a:ext cx="2457450" cy="4572000"/>
+                    </a:xfrm>
+                    <a:prstGeom prst="rect">
+                      <a:avLst/>
+                    </a:prstGeom>
+                  </pic:spPr>
+                </pic:pic>
+              </a:graphicData>
+            </a:graphic>
+          </wp:inline>
+        </w:drawing>
+      </w:r>
+    </w:p>
+    <w:p>
+      <w:pPr>
+        <w:pStyle w:val="Normal"/>
+        <w:jc w:val="left"/>
+        <w:rPr/>
+      </w:pPr>
+      <w:r>
+        <w:rPr/>
+      </w:r>
+    </w:p>
+    <w:p>
+      <w:pPr>
+        <w:pStyle w:val="Normal"/>
+        <w:jc w:val="left"/>
+        <w:rPr/>
+      </w:pPr>
+      <w:r>
+        <w:rPr/>
+      </w:r>
+    </w:p>
+    <w:p>
+      <w:pPr>
+        <w:pStyle w:val="Normal"/>
+        <w:jc w:val="left"/>
+        <w:rPr/>
+      </w:pPr>
+      <w:r>
+        <w:rPr/>
+      </w:r>
+    </w:p>
+    <w:p>
+      <w:pPr>
+        <w:pStyle w:val="Normal"/>
+        <w:jc w:val="left"/>
+        <w:rPr/>
+      </w:pPr>
+      <w:r>
+        <w:rPr/>
+      </w:r>
+    </w:p>
+    <w:p>
+      <w:pPr>
+        <w:pStyle w:val="Normal"/>
+        <w:jc w:val="left"/>
+        <w:rPr/>
+      </w:pPr>
+      <w:r>
+        <w:rPr/>
+      </w:r>
+    </w:p>
+    <w:p>
+      <w:pPr>
+        <w:pStyle w:val="Normal"/>
+        <w:jc w:val="left"/>
+        <w:rPr/>
+      </w:pPr>
+      <w:r>
+        <w:rPr/>
+      </w:r>
+    </w:p>
+    <w:p>
+      <w:pPr>
+        <w:pStyle w:val="Normal"/>
+        <w:jc w:val="left"/>
+        <w:rPr/>
+      </w:pPr>
+      <w:r>
+        <w:rPr/>
+      </w:r>
+    </w:p>
+    <w:p>
+      <w:pPr>
+        <w:pStyle w:val="Normal"/>
+        <w:jc w:val="left"/>
+        <w:rPr/>
+      </w:pPr>
+      <w:r>
+        <w:rPr/>
+      </w:r>
+    </w:p>
+    <w:p>
+      <w:pPr>
+        <w:pStyle w:val="Normal"/>
+        <w:jc w:val="left"/>
+        <w:rPr/>
+      </w:pPr>
+      <w:r>
+        <w:rPr/>
+      </w:r>
+    </w:p>
+    <w:p>
+      <w:pPr>
+        <w:pStyle w:val="Normal"/>
+        <w:jc w:val="left"/>
+        <w:rPr/>
+      </w:pPr>
+      <w:r>
+        <w:rPr/>
+      </w:r>
+    </w:p>
+    <w:p>
+      <w:pPr>
+        <w:pStyle w:val="Normal"/>
+        <w:jc w:val="left"/>
+        <w:rPr/>
+      </w:pPr>
+      <w:r>
+        <w:rPr/>
+      </w:r>
+    </w:p>
+    <w:p>
+      <w:pPr>
+        <w:pStyle w:val="Normal"/>
+        <w:jc w:val="left"/>
+        <w:rPr/>
+      </w:pPr>
+      <w:r>
+        <w:rPr/>
+      </w:r>
+    </w:p>
+    <w:p>
+      <w:pPr>
+        <w:pStyle w:val="Normal"/>
+        <w:jc w:val="left"/>
+        <w:rPr/>
+      </w:pPr>
+      <w:r>
+        <w:rPr/>
+      </w:r>
+    </w:p>
+    <w:p>
+      <w:pPr>
+        <w:pStyle w:val="Normal"/>
+        <w:jc w:val="left"/>
+        <w:rPr/>
+      </w:pPr>
+      <w:r>
+        <w:rPr/>
+      </w:r>
+    </w:p>
+    <w:p>
+      <w:pPr>
+        <w:pStyle w:val="Normal"/>
+        <w:jc w:val="left"/>
+        <w:rPr/>
+      </w:pPr>
+      <w:r>
+        <w:rPr/>
+      </w:r>
+    </w:p>
+    <w:p>
+      <w:pPr>
+        <w:pStyle w:val="Normal"/>
+        <w:jc w:val="left"/>
+        <w:rPr/>
+      </w:pPr>
+      <w:r>
+        <w:rPr/>
+      </w:r>
+    </w:p>
+    <w:p>
+      <w:pPr>
+        <w:pStyle w:val="Normal"/>
+        <w:jc w:val="left"/>
+        <w:rPr/>
+      </w:pPr>
+      <w:r>
+        <w:rPr/>
+      </w:r>
+    </w:p>
+    <w:p>
+      <w:pPr>
+        <w:pStyle w:val="Normal"/>
+        <w:jc w:val="left"/>
+        <w:rPr/>
+      </w:pPr>
+      <w:r>
+        <w:rPr/>
+      </w:r>
+    </w:p>
+    <w:p>
+      <w:pPr>
+        <w:pStyle w:val="Normal"/>
+        <w:jc w:val="left"/>
+        <w:rPr/>
+      </w:pPr>
+      <w:r>
+        <w:rPr/>
+      </w:r>
+    </w:p>
+    <w:p>
+      <w:pPr>
+        <w:pStyle w:val="Normal"/>
+        <w:jc w:val="left"/>
+        <w:rPr/>
+      </w:pPr>
+      <w:r>
+        <w:rPr/>
+      </w:r>
+    </w:p>
+    <w:p>
+      <w:pPr>
+        <w:pStyle w:val="Normal"/>
+        <w:jc w:val="left"/>
+        <w:rPr/>
+      </w:pPr>
+      <w:r>
+        <w:rPr/>
+      </w:r>
+    </w:p>
+    <w:p>
+      <w:pPr>
+        <w:pStyle w:val="Normal"/>
+        <w:jc w:val="left"/>
+        <w:rPr/>
+      </w:pPr>
+      <w:r>
+        <w:rPr/>
+      </w:r>
+    </w:p>
+    <w:p>
+      <w:pPr>
+        <w:pStyle w:val="Normal"/>
+        <w:jc w:val="left"/>
+        <w:rPr/>
+      </w:pPr>
+      <w:r>
+        <w:rPr/>
+      </w:r>
+    </w:p>
+    <w:p>
+      <w:pPr>
+        <w:pStyle w:val="Normal"/>
+        <w:jc w:val="left"/>
+        <w:rPr/>
+      </w:pPr>
+      <w:r>
+        <w:rPr/>
+      </w:r>
+    </w:p>
+    <w:p>
+      <w:pPr>
+        <w:pStyle w:val="Normal"/>
+        <w:jc w:val="left"/>
+        <w:rPr/>
+      </w:pPr>
+      <w:r>
+        <w:rPr/>
+      </w:r>
+    </w:p>
+    <w:p>
+      <w:pPr>
+        <w:pStyle w:val="Normal"/>
+        <w:jc w:val="left"/>
+        <w:rPr/>
+      </w:pPr>
+      <w:r>
+        <w:rPr/>
+      </w:r>
+    </w:p>
+    <w:p>
+      <w:pPr>
+        <w:pStyle w:val="Normal"/>
+        <w:jc w:val="left"/>
+        <w:rPr/>
+      </w:pPr>
+      <w:r>
+        <w:rPr/>
+      </w:r>
+    </w:p>
+    <w:p>
+      <w:pPr>
+        <w:pStyle w:val="Normal"/>
+        <w:jc w:val="left"/>
+        <w:rPr/>
+      </w:pPr>
+      <w:r>
+        <w:rPr/>
+      </w:r>
+    </w:p>
+    <w:p>
+      <w:pPr>
+        <w:pStyle w:val="Normal"/>
+        <w:jc w:val="left"/>
+        <w:rPr/>
+      </w:pPr>
+      <w:r>
+        <w:rPr/>
+      </w:r>
+    </w:p>
+    <w:p>
+      <w:pPr>
+        <w:pStyle w:val="Normal"/>
+        <w:jc w:val="left"/>
+        <w:rPr/>
+      </w:pPr>
+      <w:r>
+        <w:rPr/>
+      </w:r>
+    </w:p>
+    <w:p>
+      <w:pPr>
+        <w:pStyle w:val="Normal"/>
+        <w:jc w:val="left"/>
+        <w:rPr/>
+      </w:pPr>
+      <w:r>
+        <w:rPr/>
+      </w:r>
+    </w:p>
+    <w:p>
+      <w:pPr>
+        <w:pStyle w:val="Normal"/>
+        <w:jc w:val="left"/>
+        <w:rPr/>
+      </w:pPr>
+      <w:r>
+        <w:rPr/>
+      </w:r>
+    </w:p>
+    <w:p>
+      <w:pPr>
+        <w:pStyle w:val="Normal"/>
+        <w:jc w:val="left"/>
+        <w:rPr/>
+      </w:pPr>
+      <w:r>
+        <w:rPr/>
+      </w:r>
+    </w:p>
+    <w:p>
+      <w:pPr>
+        <w:pStyle w:val="Normal"/>
+        <w:jc w:val="left"/>
+        <w:rPr/>
+      </w:pPr>
+      <w:r>
+        <w:rPr/>
+      </w:r>
+    </w:p>
+    <w:p>
+      <w:pPr>
+        <w:pStyle w:val="Normal"/>
+        <w:jc w:val="left"/>
+        <w:rPr/>
+      </w:pPr>
+      <w:r>
+        <w:rPr/>
+      </w:r>
+    </w:p>
+    <w:p>
+      <w:pPr>
+        <w:pStyle w:val="Normal"/>
+        <w:jc w:val="left"/>
+        <w:rPr/>
+      </w:pPr>
+      <w:r>
+        <w:rPr/>
+      </w:r>
+    </w:p>
+    <w:p>
+      <w:pPr>
+        <w:pStyle w:val="Normal"/>
+        <w:jc w:val="left"/>
+        <w:rPr/>
+      </w:pPr>
+      <w:r>
+        <w:rPr/>
+      </w:r>
+    </w:p>
+    <w:p>
+      <w:pPr>
+        <w:pStyle w:val="Normal"/>
+        <w:jc w:val="left"/>
+        <w:rPr/>
+      </w:pPr>
+      <w:r>
+        <w:rPr/>
+      </w:r>
+    </w:p>
+    <w:p>
+      <w:pPr>
+        <w:pStyle w:val="Normal"/>
+        <w:jc w:val="left"/>
+        <w:rPr/>
+      </w:pPr>
+      <w:r>
+        <w:rPr/>
+      </w:r>
+    </w:p>
+    <w:p>
+      <w:pPr>
+        <w:pStyle w:val="Normal"/>
+        <w:jc w:val="left"/>
+        <w:rPr/>
+      </w:pPr>
+      <w:r>
+        <w:rPr/>
+      </w:r>
+    </w:p>
+    <w:p>
+      <w:pPr>
+        <w:pStyle w:val="Normal"/>
+        <w:jc w:val="left"/>
+        <w:rPr/>
+      </w:pPr>
+      <w:r>
+        <w:rPr/>
+      </w:r>
+    </w:p>
+    <w:p>
+      <w:pPr>
+        <w:pStyle w:val="Normal"/>
+        <w:jc w:val="left"/>
+        <w:rPr/>
+      </w:pPr>
+      <w:r>
+        <w:rPr/>
+      </w:r>
+    </w:p>
+    <w:p>
+      <w:pPr>
+        <w:pStyle w:val="Normal"/>
+        <w:jc w:val="left"/>
+        <w:rPr/>
+      </w:pPr>
+      <w:r>
+        <w:rPr/>
       </w:r>
     </w:p>
     <w:sectPr>
@@ -7796,6 +8628,7 @@
       <w:pgNumType w:fmt="decimal"/>
       <w:formProt w:val="false"/>
       <w:textDirection w:val="lrTb"/>
+      <w:docGrid w:type="default" w:linePitch="240" w:charSpace="4294961151"/>
     </w:sectPr>
   </w:body>
 </w:document>
@@ -7807,15 +8640,12 @@
     <w:rPrDefault>
       <w:rPr>
         <w:rFonts w:ascii="Liberation Serif" w:hAnsi="Liberation Serif" w:eastAsia="WenQuanYi Micro Hei" w:cs="DejaVu Sans"/>
-        <w:sz w:val="24"/>
         <w:szCs w:val="24"/>
         <w:lang w:val="en-US" w:eastAsia="zh-CN" w:bidi="hi-IN"/>
       </w:rPr>
     </w:rPrDefault>
     <w:pPrDefault>
-      <w:pPr>
-        <w:widowControl/>
-      </w:pPr>
+      <w:pPr/>
     </w:pPrDefault>
   </w:docDefaults>
   <w:style w:type="paragraph" w:styleId="Normal">
@@ -7823,10 +8653,12 @@
     <w:qFormat/>
     <w:pPr>
       <w:widowControl/>
+      <w:bidi w:val="0"/>
+      <w:jc w:val="left"/>
     </w:pPr>
     <w:rPr>
       <w:rFonts w:ascii="Liberation Serif" w:hAnsi="Liberation Serif" w:eastAsia="WenQuanYi Micro Hei" w:cs="DejaVu Sans"/>
-      <w:color w:val="auto"/>
+      <w:color w:val="00000A"/>
       <w:sz w:val="24"/>
       <w:szCs w:val="24"/>
       <w:lang w:val="en-US" w:eastAsia="zh-CN" w:bidi="hi-IN"/>

</xml_diff>